<commit_message>
Reverted Moose.lua to 11-11-20 Dev
- Reverted Moose.lua to 11-11-20 Dev. Moose.lua 11-16-20 Dev was breaking Red Dispatcher
</commit_message>
<xml_diff>
--- a/JTF-1 Syria/Briefing.docx
+++ b/JTF-1 Syria/Briefing.docx
@@ -67,15 +67,7 @@
     </w:p>
     <w:p>
       <w:r>
-        <w:t>-- JTAC Range laser codes can be found in F10</w:t>
-      </w:r>
-      <w:proofErr w:type="gramStart"/>
-      <w:r>
-        <w:t>/”JTAC</w:t>
-      </w:r>
-      <w:proofErr w:type="gramEnd"/>
-      <w:r>
-        <w:t xml:space="preserve"> Status”</w:t>
+        <w:t>-- JTAC Range laser codes can be found in F10/”JTAC Status”</w:t>
       </w:r>
     </w:p>
     <w:p/>
@@ -148,7 +140,6 @@
     </w:p>
     <w:p>
       <w:r>
-        <w:lastRenderedPageBreak/>
         <w:t>DARKSTAR 1-1, 344.025 AM</w:t>
       </w:r>
     </w:p>
@@ -175,17 +166,17 @@
     </w:p>
     <w:p>
       <w:r>
-        <w:t>- TEXACO 2-1 [KC-135] 57Y, 276.150 AM, FL240</w:t>
-      </w:r>
-    </w:p>
-    <w:p>
-      <w:r>
-        <w:t>- SHELL 2-1 [KC-135MPRS] 47Y, 276.100 AM (L 8), FL200</w:t>
-      </w:r>
-    </w:p>
-    <w:p>
-      <w:r>
-        <w:t xml:space="preserve">- ARCO 2-1 [KC-130] 37Y, 276.125 AM, FL160 </w:t>
+        <w:t>- TEXACO 2-1 [KC-135] 57Y, 317.725 AM, FL240</w:t>
+      </w:r>
+    </w:p>
+    <w:p>
+      <w:r>
+        <w:t>- SHELL 2-1 [KC-135MPRS] 47Y, 317.775 AM (L 7), FL200</w:t>
+      </w:r>
+    </w:p>
+    <w:p>
+      <w:r>
+        <w:t xml:space="preserve">- ARCO 2-1 [KC-130] 37Y, 317.75 AM, FL160 </w:t>
       </w:r>
     </w:p>
     <w:p/>
@@ -196,17 +187,17 @@
     </w:p>
     <w:p>
       <w:r>
-        <w:t>- TEXACO 3-1 [KC-135] 124Y, 317.725 AM, FL240</w:t>
-      </w:r>
-    </w:p>
-    <w:p>
-      <w:r>
-        <w:t>- SHELL 3-1 [KC-135MPRS] 120Y, 317.775 AM (L 7), FL200</w:t>
-      </w:r>
-    </w:p>
-    <w:p>
-      <w:r>
-        <w:t xml:space="preserve">- ARCO 3-1 [KC-130] 116Y, 317.750 AM, FL160 </w:t>
+        <w:t>- TEXACO 3-1 [KC-135] 124Y, 276.150 AM, FL240</w:t>
+      </w:r>
+    </w:p>
+    <w:p>
+      <w:r>
+        <w:t>- SHELL 3-1 [KC-135MPRS] 120Y, 276.100 AM (L 8), FL200</w:t>
+      </w:r>
+    </w:p>
+    <w:p>
+      <w:r>
+        <w:t>- ARCO 3-1 [KC-130] 116Y, 276.125 AM, FL160</w:t>
       </w:r>
     </w:p>
     <w:p/>
@@ -251,10 +242,7 @@
         <w:t>- Deck/AI Marshall: 274.075 AM</w:t>
       </w:r>
     </w:p>
-    <w:p>
-      <w:bookmarkStart w:id="0" w:name="_GoBack"/>
-      <w:bookmarkEnd w:id="0"/>
-    </w:p>
+    <w:p/>
     <w:p>
       <w:r>
         <w:t>Tarawa LHA-1:</w:t>

</xml_diff>